<commit_message>
project proposal buradan düzenlenecek
</commit_message>
<xml_diff>
--- a/Project Proposal.docx
+++ b/Project Proposal.docx
@@ -5,28 +5,33 @@
     <w:p>
       <w:pPr>
         <w:rPr>
-          <w:rFonts w:ascii="Aharoni" w:hAnsi="Aharoni" w:cs="Aharoni"/>
-          <w:sz w:val="48"/>
-          <w:szCs w:val="48"/>
-        </w:rPr>
-      </w:pPr>
-      <w:r>
-        <w:rPr>
-          <w:rFonts w:ascii="Aharoni" w:hAnsi="Aharoni" w:cs="Aharoni"/>
+          <w:sz w:val="72"/>
+          <w:szCs w:val="72"/>
+        </w:rPr>
+      </w:pPr>
+      <w:r>
+        <w:rPr>
+          <w:rFonts w:ascii="Verdana" w:eastAsia="Times New Roman" w:hAnsi="Verdana" w:cs="Helvetica"/>
+          <w:b/>
+          <w:bCs/>
           <w:noProof/>
-          <w:sz w:val="48"/>
-          <w:szCs w:val="48"/>
+          <w:color w:val="000000"/>
+          <w:spacing w:val="-15"/>
+          <w:sz w:val="72"/>
+          <w:szCs w:val="72"/>
+          <w:bdr w:val="none" w:sz="0" w:space="0" w:color="auto" w:frame="1"/>
+          <w:lang w:eastAsia="tr-TR"/>
         </w:rPr>
         <w:drawing>
-          <wp:anchor distT="0" distB="0" distL="114300" distR="114300" simplePos="0" relativeHeight="251658240" behindDoc="0" locked="0" layoutInCell="1" allowOverlap="1" wp14:anchorId="446A89A0" wp14:editId="2DD0BF08">
+          <wp:anchor distT="0" distB="0" distL="114300" distR="114300" simplePos="0" relativeHeight="251658240" behindDoc="1" locked="0" layoutInCell="1" allowOverlap="1" wp14:anchorId="1CAB5187" wp14:editId="19272309">
             <wp:simplePos x="0" y="0"/>
-            <wp:positionH relativeFrom="page">
-              <wp:posOffset>165735</wp:posOffset>
+            <wp:positionH relativeFrom="margin">
+              <wp:posOffset>91994</wp:posOffset>
             </wp:positionH>
             <wp:positionV relativeFrom="paragraph">
-              <wp:posOffset>5080</wp:posOffset>
+              <wp:posOffset>-176</wp:posOffset>
             </wp:positionV>
-            <wp:extent cx="7261225" cy="2200007"/>
+            <wp:extent cx="5751830" cy="1740535"/>
             <wp:effectExtent l="0" t="0" r="0" b="0"/>
             <wp:wrapSquare wrapText="bothSides"/>
             <wp:docPr id="1" name="Resim 1"/>
@@ -43,7 +48,7 @@
                     </pic:cNvPicPr>
                   </pic:nvPicPr>
                   <pic:blipFill>
-                    <a:blip r:embed="rId4">
+                    <a:blip r:embed="rId6" cstate="print">
                       <a:extLst>
                         <a:ext uri="{28A0092B-C50C-407E-A947-70E740481C1C}">
                           <a14:useLocalDpi xmlns:a14="http://schemas.microsoft.com/office/drawing/2010/main" val="0"/>
@@ -58,7 +63,7 @@
                   <pic:spPr bwMode="auto">
                     <a:xfrm>
                       <a:off x="0" y="0"/>
-                      <a:ext cx="7261225" cy="2200007"/>
+                      <a:ext cx="5751830" cy="1740535"/>
                     </a:xfrm>
                     <a:prstGeom prst="rect">
                       <a:avLst/>
@@ -71,182 +76,583 @@
                 </pic:pic>
               </a:graphicData>
             </a:graphic>
-            <wp14:sizeRelH relativeFrom="margin">
-              <wp14:pctWidth>0</wp14:pctWidth>
-            </wp14:sizeRelH>
-            <wp14:sizeRelV relativeFrom="margin">
-              <wp14:pctHeight>0</wp14:pctHeight>
-            </wp14:sizeRelV>
           </wp:anchor>
         </w:drawing>
       </w:r>
-      <w:r>
-        <w:rPr>
-          <w:rFonts w:ascii="Aharoni" w:hAnsi="Aharoni" w:cs="Aharoni"/>
-          <w:sz w:val="48"/>
-          <w:szCs w:val="48"/>
-        </w:rPr>
+    </w:p>
+    <w:p>
+      <w:pPr>
+        <w:jc w:val="center"/>
+        <w:rPr>
+          <w:b/>
+          <w:sz w:val="56"/>
+          <w:szCs w:val="56"/>
+        </w:rPr>
+      </w:pPr>
+      <w:r>
+        <w:rPr>
+          <w:b/>
+          <w:sz w:val="56"/>
+          <w:szCs w:val="56"/>
+        </w:rPr>
+        <w:t>SE115</w:t>
+      </w:r>
+    </w:p>
+    <w:p>
+      <w:pPr>
+        <w:jc w:val="center"/>
+        <w:rPr>
+          <w:b/>
+          <w:sz w:val="56"/>
+          <w:szCs w:val="56"/>
+        </w:rPr>
+      </w:pPr>
+      <w:r>
+        <w:rPr>
+          <w:b/>
+          <w:sz w:val="40"/>
+          <w:szCs w:val="40"/>
+        </w:rPr>
+        <w:t>INTRODUCTION TO PROGRAMMING I</w:t>
+      </w:r>
+    </w:p>
+    <w:p>
+      <w:pPr>
+        <w:ind w:left="1416"/>
+        <w:rPr>
+          <w:b/>
+          <w:sz w:val="72"/>
+          <w:szCs w:val="72"/>
+        </w:rPr>
+      </w:pPr>
+      <w:r>
+        <w:rPr>
+          <w:b/>
+          <w:sz w:val="72"/>
+          <w:szCs w:val="72"/>
+        </w:rPr>
+        <w:t xml:space="preserve"> PROJECT PROPOSAL</w:t>
+      </w:r>
+    </w:p>
+    <w:p>
+      <w:pPr>
+        <w:jc w:val="center"/>
+        <w:rPr>
+          <w:b/>
+          <w:sz w:val="52"/>
+          <w:szCs w:val="52"/>
+        </w:rPr>
+      </w:pPr>
+      <w:r>
+        <w:rPr>
+          <w:b/>
+          <w:sz w:val="52"/>
+          <w:szCs w:val="52"/>
+        </w:rPr>
+        <w:t>A</w:t>
+      </w:r>
+      <w:r>
+        <w:rPr>
+          <w:b/>
+          <w:sz w:val="52"/>
+          <w:szCs w:val="52"/>
+        </w:rPr>
+        <w:t xml:space="preserve"> LIBRARY MANAGEMENT SYSTEM</w:t>
+      </w:r>
+    </w:p>
+    <w:p>
+      <w:pPr>
+        <w:ind w:left="3540" w:firstLine="708"/>
+        <w:rPr>
+          <w:b/>
+          <w:sz w:val="52"/>
+          <w:szCs w:val="52"/>
+        </w:rPr>
+      </w:pPr>
+      <w:r>
+        <w:rPr>
+          <w:b/>
+          <w:sz w:val="52"/>
+          <w:szCs w:val="52"/>
+        </w:rPr>
+        <w:t>BY</w:t>
+      </w:r>
+    </w:p>
+    <w:p>
+      <w:pPr>
+        <w:jc w:val="center"/>
+        <w:rPr>
+          <w:b/>
+          <w:sz w:val="52"/>
+          <w:szCs w:val="52"/>
+        </w:rPr>
+      </w:pPr>
+      <w:r>
+        <w:rPr>
+          <w:b/>
+          <w:sz w:val="52"/>
+          <w:szCs w:val="52"/>
+        </w:rPr>
+        <w:t>20180602005 MERT CAN BİLGİÇ</w:t>
+      </w:r>
+    </w:p>
+    <w:p>
+      <w:pPr>
+        <w:jc w:val="center"/>
+        <w:rPr>
+          <w:b/>
+          <w:sz w:val="52"/>
+          <w:szCs w:val="52"/>
+        </w:rPr>
+      </w:pPr>
+      <w:r>
+        <w:rPr>
+          <w:b/>
+          <w:sz w:val="52"/>
+          <w:szCs w:val="52"/>
+        </w:rPr>
+        <w:t>20170601003 ORHAN EMRE ANIL</w:t>
+      </w:r>
+    </w:p>
+    <w:p>
+      <w:pPr>
+        <w:jc w:val="center"/>
+        <w:rPr>
+          <w:b/>
+          <w:sz w:val="52"/>
+          <w:szCs w:val="52"/>
+        </w:rPr>
+      </w:pPr>
+      <w:r>
+        <w:rPr>
+          <w:b/>
+          <w:sz w:val="52"/>
+          <w:szCs w:val="52"/>
+        </w:rPr>
+        <w:t>20180601017 OSMAN KAAN ÇİFTÇİ</w:t>
+      </w:r>
+    </w:p>
+    <w:p>
+      <w:pPr>
+        <w:jc w:val="center"/>
+        <w:rPr>
+          <w:b/>
+          <w:sz w:val="52"/>
+          <w:szCs w:val="52"/>
+        </w:rPr>
+      </w:pPr>
+    </w:p>
+    <w:p>
+      <w:pPr>
+        <w:jc w:val="center"/>
+        <w:rPr>
+          <w:b/>
+          <w:sz w:val="52"/>
+          <w:szCs w:val="52"/>
+        </w:rPr>
+      </w:pPr>
+      <w:r>
+        <w:rPr>
+          <w:b/>
+          <w:sz w:val="52"/>
+          <w:szCs w:val="52"/>
+        </w:rPr>
+        <w:t>INSTRUCTOR</w:t>
+      </w:r>
+    </w:p>
+    <w:p>
+      <w:pPr>
+        <w:jc w:val="center"/>
+        <w:rPr>
+          <w:b/>
+          <w:sz w:val="52"/>
+          <w:szCs w:val="52"/>
+        </w:rPr>
+      </w:pPr>
+      <w:r>
+        <w:rPr>
+          <w:b/>
+          <w:sz w:val="52"/>
+          <w:szCs w:val="52"/>
+        </w:rPr>
+        <w:t>ILKER KORKMAZ</w:t>
+      </w:r>
+    </w:p>
+    <w:p>
+      <w:pPr>
+        <w:rPr>
+          <w:b/>
+          <w:sz w:val="52"/>
+          <w:szCs w:val="52"/>
+        </w:rPr>
+      </w:pPr>
+    </w:p>
+    <w:p>
+      <w:pPr>
+        <w:ind w:left="2124"/>
+        <w:rPr>
+          <w:b/>
+          <w:color w:val="FF0000"/>
+          <w:sz w:val="52"/>
+          <w:szCs w:val="52"/>
+        </w:rPr>
+      </w:pPr>
+      <w:r>
+        <w:rPr>
+          <w:b/>
+          <w:color w:val="FF0000"/>
+          <w:sz w:val="52"/>
+          <w:szCs w:val="52"/>
+        </w:rPr>
+        <w:lastRenderedPageBreak/>
         <w:t xml:space="preserve">    </w:t>
       </w:r>
-    </w:p>
-    <w:p>
-      <w:pPr>
-        <w:rPr>
-          <w:rFonts w:ascii="Aharoni" w:hAnsi="Aharoni" w:cs="Aharoni"/>
-          <w:sz w:val="48"/>
-          <w:szCs w:val="48"/>
-        </w:rPr>
-      </w:pPr>
-    </w:p>
-    <w:p>
-      <w:pPr>
-        <w:rPr>
-          <w:rFonts w:ascii="Aharoni" w:hAnsi="Aharoni" w:cs="Aharoni"/>
-          <w:sz w:val="48"/>
-          <w:szCs w:val="48"/>
-        </w:rPr>
-      </w:pPr>
-    </w:p>
-    <w:p>
-      <w:pPr>
-        <w:rPr>
-          <w:rFonts w:ascii="Aharoni" w:hAnsi="Aharoni" w:cs="Aharoni"/>
-          <w:sz w:val="48"/>
-          <w:szCs w:val="48"/>
-        </w:rPr>
-      </w:pPr>
-    </w:p>
-    <w:p>
-      <w:pPr>
-        <w:rPr>
-          <w:rFonts w:ascii="Aharoni" w:hAnsi="Aharoni" w:cs="Aharoni"/>
-          <w:sz w:val="48"/>
-          <w:szCs w:val="48"/>
-        </w:rPr>
-      </w:pPr>
-    </w:p>
-    <w:p>
-      <w:pPr>
-        <w:rPr>
-          <w:rFonts w:ascii="Aharoni" w:hAnsi="Aharoni" w:cs="Aharoni"/>
-          <w:sz w:val="48"/>
-          <w:szCs w:val="48"/>
-        </w:rPr>
-      </w:pPr>
-    </w:p>
-    <w:p>
-      <w:pPr>
-        <w:rPr>
-          <w:rFonts w:ascii="Aharoni" w:hAnsi="Aharoni" w:cs="Aharoni"/>
-          <w:sz w:val="48"/>
-          <w:szCs w:val="48"/>
-        </w:rPr>
-      </w:pPr>
-    </w:p>
-    <w:p>
-      <w:pPr>
-        <w:rPr>
-          <w:rFonts w:ascii="Aharoni" w:hAnsi="Aharoni" w:cs="Aharoni"/>
-          <w:sz w:val="48"/>
-          <w:szCs w:val="48"/>
-        </w:rPr>
-      </w:pPr>
-      <w:r>
-        <w:rPr>
-          <w:rFonts w:ascii="Aharoni" w:hAnsi="Aharoni" w:cs="Aharoni"/>
-          <w:sz w:val="48"/>
-          <w:szCs w:val="48"/>
+      <w:r>
+        <w:rPr>
+          <w:b/>
+          <w:color w:val="FF0000"/>
+          <w:sz w:val="52"/>
+          <w:szCs w:val="52"/>
+        </w:rPr>
+        <w:t>INTRODUCTION</w:t>
+      </w:r>
+    </w:p>
+    <w:p>
+      <w:pPr>
+        <w:ind w:firstLine="708"/>
+        <w:rPr>
+          <w:sz w:val="40"/>
+          <w:szCs w:val="40"/>
+          <w:lang w:val="en-US"/>
+        </w:rPr>
+      </w:pPr>
+      <w:r>
+        <w:rPr>
+          <w:sz w:val="40"/>
+          <w:szCs w:val="40"/>
+          <w:lang w:val="en-US"/>
+        </w:rPr>
+        <w:t xml:space="preserve">Libraries are an important part of our lives. </w:t>
+      </w:r>
+      <w:proofErr w:type="gramStart"/>
+      <w:r>
+        <w:rPr>
+          <w:sz w:val="40"/>
+          <w:szCs w:val="40"/>
+          <w:lang w:val="en-US"/>
+        </w:rPr>
+        <w:t>So</w:t>
+      </w:r>
+      <w:proofErr w:type="gramEnd"/>
+      <w:r>
+        <w:rPr>
+          <w:sz w:val="40"/>
+          <w:szCs w:val="40"/>
+          <w:lang w:val="en-US"/>
+        </w:rPr>
+        <w:t xml:space="preserve"> we need to give due importance to libraries.</w:t>
+      </w:r>
+      <w:r>
+        <w:rPr>
+          <w:sz w:val="40"/>
+          <w:szCs w:val="40"/>
+        </w:rPr>
+        <w:t xml:space="preserve"> </w:t>
+      </w:r>
+      <w:r>
+        <w:rPr>
+          <w:sz w:val="40"/>
+          <w:szCs w:val="40"/>
+          <w:lang w:val="en-US"/>
+        </w:rPr>
+        <w:t xml:space="preserve">A good developed and managed library gives good service. We aim to make an Information System for a Library. Because we know that the world has changed with Information Systems. They made jobs easier. </w:t>
+      </w:r>
+    </w:p>
+    <w:p>
+      <w:pPr>
+        <w:rPr>
+          <w:sz w:val="40"/>
+          <w:szCs w:val="40"/>
+          <w:lang w:val="en-US"/>
+        </w:rPr>
+      </w:pPr>
+      <w:r>
+        <w:rPr>
+          <w:sz w:val="40"/>
+          <w:szCs w:val="40"/>
+          <w:lang w:val="en-US"/>
         </w:rPr>
         <w:tab/>
-      </w:r>
-      <w:r>
-        <w:rPr>
-          <w:rFonts w:ascii="Aharoni" w:hAnsi="Aharoni" w:cs="Aharoni"/>
-          <w:sz w:val="48"/>
-          <w:szCs w:val="48"/>
+        <w:t xml:space="preserve">This project aims to make library management easier to handle. </w:t>
+      </w:r>
+      <w:r>
+        <w:rPr>
+          <w:sz w:val="40"/>
+          <w:szCs w:val="40"/>
+          <w:lang w:val="en-US"/>
         </w:rPr>
         <w:tab/>
-        <w:t>SE115 LECTURE TERM PROJECT</w:t>
-      </w:r>
-    </w:p>
-    <w:p>
-      <w:pPr>
-        <w:rPr>
-          <w:rFonts w:ascii="Aharoni" w:hAnsi="Aharoni" w:cs="Aharoni"/>
-          <w:sz w:val="48"/>
-          <w:szCs w:val="48"/>
-        </w:rPr>
-      </w:pPr>
-    </w:p>
-    <w:p>
-      <w:pPr>
-        <w:rPr>
-          <w:rFonts w:ascii="Aharoni" w:hAnsi="Aharoni" w:cs="Aharoni"/>
-          <w:sz w:val="48"/>
-          <w:szCs w:val="48"/>
-        </w:rPr>
-      </w:pPr>
-      <w:r>
-        <w:rPr>
-          <w:rFonts w:ascii="Aharoni" w:hAnsi="Aharoni" w:cs="Aharoni"/>
-          <w:sz w:val="48"/>
-          <w:szCs w:val="48"/>
+        <w:t>It has ability to show the book in library and transactions of books.</w:t>
+      </w:r>
+    </w:p>
+    <w:p>
+      <w:pPr>
+        <w:rPr>
+          <w:sz w:val="40"/>
+          <w:szCs w:val="40"/>
+          <w:lang w:val="en-US"/>
+        </w:rPr>
+      </w:pPr>
+      <w:r>
+        <w:rPr>
+          <w:sz w:val="40"/>
+          <w:szCs w:val="40"/>
+          <w:lang w:val="en-US"/>
         </w:rPr>
         <w:tab/>
-      </w:r>
-      <w:r>
-        <w:rPr>
-          <w:rFonts w:ascii="Aharoni" w:hAnsi="Aharoni" w:cs="Aharoni"/>
-          <w:sz w:val="48"/>
-          <w:szCs w:val="48"/>
+        <w:t xml:space="preserve">The goals of this project are to </w:t>
+      </w:r>
+      <w:proofErr w:type="gramStart"/>
+      <w:r>
+        <w:rPr>
+          <w:sz w:val="40"/>
+          <w:szCs w:val="40"/>
+          <w:lang w:val="en-US"/>
+        </w:rPr>
+        <w:t>simplify</w:t>
+      </w:r>
+      <w:r>
+        <w:rPr>
+          <w:sz w:val="40"/>
+          <w:szCs w:val="40"/>
+          <w:lang w:val="en-US"/>
+        </w:rPr>
+        <w:t>ing</w:t>
+      </w:r>
+      <w:proofErr w:type="gramEnd"/>
+      <w:r>
+        <w:rPr>
+          <w:sz w:val="40"/>
+          <w:szCs w:val="40"/>
+          <w:lang w:val="en-US"/>
+        </w:rPr>
+        <w:t xml:space="preserve"> the management of libraries with Information System. Then the libraries which are using our system will be operated well.</w:t>
+      </w:r>
+    </w:p>
+    <w:p>
+      <w:pPr>
+        <w:rPr>
+          <w:sz w:val="40"/>
+          <w:szCs w:val="40"/>
+          <w:lang w:val="en-US"/>
+        </w:rPr>
+      </w:pPr>
+      <w:r>
+        <w:rPr>
+          <w:sz w:val="40"/>
+          <w:szCs w:val="40"/>
+          <w:lang w:val="en-US"/>
         </w:rPr>
         <w:tab/>
-        <w:t xml:space="preserve"> MERT CAN BILGIC 2018060200</w:t>
-      </w:r>
-      <w:r>
-        <w:rPr>
-          <w:rFonts w:ascii="Aharoni" w:hAnsi="Aharoni" w:cs="Aharoni"/>
-          <w:sz w:val="48"/>
-          <w:szCs w:val="48"/>
-        </w:rPr>
-        <w:t>5</w:t>
-      </w:r>
-    </w:p>
-    <w:p>
-      <w:pPr>
-        <w:rPr>
-          <w:rFonts w:ascii="Aharoni" w:hAnsi="Aharoni" w:cs="Aharoni"/>
-          <w:sz w:val="48"/>
-          <w:szCs w:val="48"/>
-        </w:rPr>
-      </w:pPr>
-      <w:r>
-        <w:rPr>
-          <w:rFonts w:ascii="Aharoni" w:hAnsi="Aharoni" w:cs="Aharoni"/>
-          <w:sz w:val="48"/>
-          <w:szCs w:val="48"/>
-        </w:rPr>
-        <w:t xml:space="preserve">            ORHAN EMRE ANIL 20170601003</w:t>
-      </w:r>
-    </w:p>
-    <w:p>
-      <w:pPr>
-        <w:rPr>
-          <w:rFonts w:ascii="Calibri" w:hAnsi="Calibri" w:cs="Calibri"/>
-          <w:sz w:val="48"/>
-          <w:szCs w:val="48"/>
-        </w:rPr>
-      </w:pPr>
-      <w:r>
-        <w:rPr>
-          <w:rFonts w:ascii="Aharoni" w:hAnsi="Aharoni" w:cs="Aharoni"/>
-          <w:sz w:val="48"/>
-          <w:szCs w:val="48"/>
-        </w:rPr>
-        <w:t xml:space="preserve">            OSMAN KAAN ÇIFTCI 2018060101</w:t>
-      </w:r>
+      </w:r>
+      <w:r>
+        <w:rPr>
+          <w:sz w:val="40"/>
+          <w:szCs w:val="40"/>
+          <w:lang w:val="en-US"/>
+        </w:rPr>
+        <w:tab/>
+      </w:r>
+    </w:p>
+    <w:p>
+      <w:pPr>
+        <w:rPr>
+          <w:sz w:val="40"/>
+          <w:szCs w:val="40"/>
+          <w:lang w:val="en-US"/>
+        </w:rPr>
+      </w:pPr>
+    </w:p>
+    <w:p>
+      <w:pPr>
+        <w:rPr>
+          <w:sz w:val="40"/>
+          <w:szCs w:val="40"/>
+          <w:lang w:val="en-US"/>
+        </w:rPr>
+      </w:pPr>
+    </w:p>
+    <w:p>
+      <w:pPr>
+        <w:rPr>
+          <w:sz w:val="40"/>
+          <w:szCs w:val="40"/>
+          <w:lang w:val="en-US"/>
+        </w:rPr>
+      </w:pPr>
+    </w:p>
+    <w:p>
+      <w:pPr>
+        <w:rPr>
+          <w:sz w:val="40"/>
+          <w:szCs w:val="40"/>
+          <w:lang w:val="en-US"/>
+        </w:rPr>
+      </w:pPr>
+    </w:p>
+    <w:p>
+      <w:pPr>
+        <w:rPr>
+          <w:sz w:val="40"/>
+          <w:szCs w:val="40"/>
+          <w:lang w:val="en-US"/>
+        </w:rPr>
+      </w:pPr>
+    </w:p>
+    <w:p>
+      <w:pPr>
+        <w:rPr>
+          <w:sz w:val="40"/>
+          <w:szCs w:val="40"/>
+          <w:lang w:val="en-US"/>
+        </w:rPr>
+      </w:pPr>
+    </w:p>
+    <w:p>
+      <w:pPr>
+        <w:rPr>
+          <w:sz w:val="40"/>
+          <w:szCs w:val="40"/>
+          <w:lang w:val="en-US"/>
+        </w:rPr>
+      </w:pPr>
+    </w:p>
+    <w:p>
+      <w:pPr>
+        <w:rPr>
+          <w:sz w:val="40"/>
+          <w:szCs w:val="40"/>
+          <w:lang w:val="en-US"/>
+        </w:rPr>
+      </w:pPr>
+      <w:r>
+        <w:rPr>
+          <w:b/>
+          <w:color w:val="FF0000"/>
+          <w:sz w:val="52"/>
+          <w:szCs w:val="52"/>
+        </w:rPr>
+        <w:lastRenderedPageBreak/>
+        <w:t xml:space="preserve">            STATEMENTS OF PROBLEM</w:t>
+      </w:r>
+    </w:p>
+    <w:p>
+      <w:pPr>
+        <w:rPr>
+          <w:sz w:val="40"/>
+          <w:szCs w:val="40"/>
+          <w:lang w:val="en-US"/>
+        </w:rPr>
+      </w:pPr>
+      <w:r>
+        <w:rPr>
+          <w:sz w:val="40"/>
+          <w:szCs w:val="40"/>
+          <w:lang w:val="en-US"/>
+        </w:rPr>
+        <w:t xml:space="preserve">Many libraries are operated by a group of people. They note transactions of books, borrowers and book statuses. They check everything manually. It </w:t>
+      </w:r>
+      <w:proofErr w:type="gramStart"/>
+      <w:r>
+        <w:rPr>
+          <w:sz w:val="40"/>
+          <w:szCs w:val="40"/>
+          <w:lang w:val="en-US"/>
+        </w:rPr>
+        <w:t>need</w:t>
+      </w:r>
+      <w:proofErr w:type="gramEnd"/>
+      <w:r>
+        <w:rPr>
+          <w:sz w:val="40"/>
+          <w:szCs w:val="40"/>
+          <w:lang w:val="en-US"/>
+        </w:rPr>
+        <w:t xml:space="preserve"> a lot of human-power to do it. This will be a problem while the library </w:t>
+      </w:r>
+      <w:proofErr w:type="gramStart"/>
+      <w:r>
+        <w:rPr>
+          <w:sz w:val="40"/>
+          <w:szCs w:val="40"/>
+          <w:lang w:val="en-US"/>
+        </w:rPr>
+        <w:t>are</w:t>
+      </w:r>
+      <w:proofErr w:type="gramEnd"/>
+      <w:r>
+        <w:rPr>
+          <w:sz w:val="40"/>
+          <w:szCs w:val="40"/>
+          <w:lang w:val="en-US"/>
+        </w:rPr>
+        <w:t xml:space="preserve"> getting bigger. This is our main problem. The other ones are there.</w:t>
+      </w:r>
+    </w:p>
+    <w:p>
+      <w:pPr>
+        <w:pStyle w:val="ListeParagraf"/>
+        <w:numPr>
+          <w:ilvl w:val="0"/>
+          <w:numId w:val="4"/>
+        </w:numPr>
+        <w:rPr>
+          <w:sz w:val="40"/>
+          <w:szCs w:val="40"/>
+          <w:lang w:val="en-US"/>
+        </w:rPr>
+      </w:pPr>
+      <w:r>
+        <w:rPr>
+          <w:sz w:val="40"/>
+          <w:szCs w:val="40"/>
+          <w:lang w:val="en-US"/>
+        </w:rPr>
+        <w:t>Fast reporting of transactions is not possible</w:t>
+      </w:r>
+    </w:p>
+    <w:p>
+      <w:pPr>
+        <w:pStyle w:val="ListeParagraf"/>
+        <w:numPr>
+          <w:ilvl w:val="0"/>
+          <w:numId w:val="4"/>
+        </w:numPr>
+        <w:rPr>
+          <w:sz w:val="40"/>
+          <w:szCs w:val="40"/>
+          <w:lang w:val="en-US"/>
+        </w:rPr>
+      </w:pPr>
       <w:bookmarkStart w:id="0" w:name="_GoBack"/>
       <w:bookmarkEnd w:id="0"/>
+    </w:p>
+    <w:p>
+      <w:pPr>
+        <w:rPr>
+          <w:sz w:val="40"/>
+          <w:szCs w:val="40"/>
+          <w:lang w:val="en-US"/>
+        </w:rPr>
+      </w:pPr>
+      <w:r>
+        <w:rPr>
+          <w:sz w:val="40"/>
+          <w:szCs w:val="40"/>
+          <w:lang w:val="en-US"/>
+        </w:rPr>
+        <w:t xml:space="preserve"> </w:t>
+      </w:r>
     </w:p>
     <w:sectPr>
       <w:pgSz w:w="11906" w:h="16838"/>
@@ -256,6 +662,403 @@
     </w:sectPr>
   </w:body>
 </w:document>
+</file>
+
+<file path=word/numbering.xml><?xml version="1.0" encoding="utf-8"?>
+<w:numbering xmlns:wpc="http://schemas.microsoft.com/office/word/2010/wordprocessingCanvas" xmlns:cx="http://schemas.microsoft.com/office/drawing/2014/chartex" xmlns:cx1="http://schemas.microsoft.com/office/drawing/2015/9/8/chartex" xmlns:cx2="http://schemas.microsoft.com/office/drawing/2015/10/21/chartex" xmlns:cx3="http://schemas.microsoft.com/office/drawing/2016/5/9/chartex" xmlns:cx4="http://schemas.microsoft.com/office/drawing/2016/5/10/chartex" xmlns:cx5="http://schemas.microsoft.com/office/drawing/2016/5/11/chartex" xmlns:cx6="http://schemas.microsoft.com/office/drawing/2016/5/12/chartex" xmlns:cx7="http://schemas.microsoft.com/office/drawing/2016/5/13/chartex" xmlns:cx8="http://schemas.microsoft.com/office/drawing/2016/5/14/chartex" xmlns:mc="http://schemas.openxmlformats.org/markup-compatibility/2006" xmlns:aink="http://schemas.microsoft.com/office/drawing/2016/ink" xmlns:am3d="http://schemas.microsoft.com/office/drawing/2017/model3d" xmlns:o="urn:schemas-microsoft-com:office:office" xmlns:r="http://schemas.openxmlformats.org/officeDocument/2006/relationships" xmlns:m="http://schemas.openxmlformats.org/officeDocument/2006/math" xmlns:v="urn:schemas-microsoft-com:vml" xmlns:wp14="http://schemas.microsoft.com/office/word/2010/wordprocessingDrawing" xmlns:wp="http://schemas.openxmlformats.org/drawingml/2006/wordprocessingDrawing" xmlns:w10="urn:schemas-microsoft-com:office:word" xmlns:w="http://schemas.openxmlformats.org/wordprocessingml/2006/main" xmlns:w14="http://schemas.microsoft.com/office/word/2010/wordml" xmlns:w15="http://schemas.microsoft.com/office/word/2012/wordml" xmlns:w16cid="http://schemas.microsoft.com/office/word/2016/wordml/cid" xmlns:w16se="http://schemas.microsoft.com/office/word/2015/wordml/symex" xmlns:wpg="http://schemas.microsoft.com/office/word/2010/wordprocessingGroup" xmlns:wpi="http://schemas.microsoft.com/office/word/2010/wordprocessingInk" xmlns:wne="http://schemas.microsoft.com/office/word/2006/wordml" xmlns:wps="http://schemas.microsoft.com/office/word/2010/wordprocessingShape" mc:Ignorable="w14 w15 w16se w16cid wp14">
+  <w:abstractNum w:abstractNumId="0" w15:restartNumberingAfterBreak="0">
+    <w:nsid w:val="259C10EC"/>
+    <w:multiLevelType w:val="hybridMultilevel"/>
+    <w:tmpl w:val="085E7DB8"/>
+    <w:lvl w:ilvl="0" w:tplc="AC7A4DBE">
+      <w:start w:val="1"/>
+      <w:numFmt w:val="upperRoman"/>
+      <w:lvlText w:val="%1."/>
+      <w:lvlJc w:val="left"/>
+      <w:pPr>
+        <w:ind w:left="3600" w:hanging="1080"/>
+      </w:pPr>
+      <w:rPr>
+        <w:rFonts w:hint="default"/>
+      </w:rPr>
+    </w:lvl>
+    <w:lvl w:ilvl="1" w:tplc="041F0019" w:tentative="1">
+      <w:start w:val="1"/>
+      <w:numFmt w:val="lowerLetter"/>
+      <w:lvlText w:val="%2."/>
+      <w:lvlJc w:val="left"/>
+      <w:pPr>
+        <w:ind w:left="3600" w:hanging="360"/>
+      </w:pPr>
+    </w:lvl>
+    <w:lvl w:ilvl="2" w:tplc="041F001B" w:tentative="1">
+      <w:start w:val="1"/>
+      <w:numFmt w:val="lowerRoman"/>
+      <w:lvlText w:val="%3."/>
+      <w:lvlJc w:val="right"/>
+      <w:pPr>
+        <w:ind w:left="4320" w:hanging="180"/>
+      </w:pPr>
+    </w:lvl>
+    <w:lvl w:ilvl="3" w:tplc="041F000F" w:tentative="1">
+      <w:start w:val="1"/>
+      <w:numFmt w:val="decimal"/>
+      <w:lvlText w:val="%4."/>
+      <w:lvlJc w:val="left"/>
+      <w:pPr>
+        <w:ind w:left="5040" w:hanging="360"/>
+      </w:pPr>
+    </w:lvl>
+    <w:lvl w:ilvl="4" w:tplc="041F0019" w:tentative="1">
+      <w:start w:val="1"/>
+      <w:numFmt w:val="lowerLetter"/>
+      <w:lvlText w:val="%5."/>
+      <w:lvlJc w:val="left"/>
+      <w:pPr>
+        <w:ind w:left="5760" w:hanging="360"/>
+      </w:pPr>
+    </w:lvl>
+    <w:lvl w:ilvl="5" w:tplc="041F001B" w:tentative="1">
+      <w:start w:val="1"/>
+      <w:numFmt w:val="lowerRoman"/>
+      <w:lvlText w:val="%6."/>
+      <w:lvlJc w:val="right"/>
+      <w:pPr>
+        <w:ind w:left="6480" w:hanging="180"/>
+      </w:pPr>
+    </w:lvl>
+    <w:lvl w:ilvl="6" w:tplc="041F000F" w:tentative="1">
+      <w:start w:val="1"/>
+      <w:numFmt w:val="decimal"/>
+      <w:lvlText w:val="%7."/>
+      <w:lvlJc w:val="left"/>
+      <w:pPr>
+        <w:ind w:left="7200" w:hanging="360"/>
+      </w:pPr>
+    </w:lvl>
+    <w:lvl w:ilvl="7" w:tplc="041F0019" w:tentative="1">
+      <w:start w:val="1"/>
+      <w:numFmt w:val="lowerLetter"/>
+      <w:lvlText w:val="%8."/>
+      <w:lvlJc w:val="left"/>
+      <w:pPr>
+        <w:ind w:left="7920" w:hanging="360"/>
+      </w:pPr>
+    </w:lvl>
+    <w:lvl w:ilvl="8" w:tplc="041F001B" w:tentative="1">
+      <w:start w:val="1"/>
+      <w:numFmt w:val="lowerRoman"/>
+      <w:lvlText w:val="%9."/>
+      <w:lvlJc w:val="right"/>
+      <w:pPr>
+        <w:ind w:left="8640" w:hanging="180"/>
+      </w:pPr>
+    </w:lvl>
+  </w:abstractNum>
+  <w:abstractNum w:abstractNumId="1" w15:restartNumberingAfterBreak="0">
+    <w:nsid w:val="4DC710BB"/>
+    <w:multiLevelType w:val="hybridMultilevel"/>
+    <w:tmpl w:val="4D8EAA32"/>
+    <w:lvl w:ilvl="0" w:tplc="332211C6">
+      <w:start w:val="1"/>
+      <w:numFmt w:val="upperRoman"/>
+      <w:lvlText w:val="%1."/>
+      <w:lvlJc w:val="left"/>
+      <w:pPr>
+        <w:ind w:left="2520" w:hanging="1080"/>
+      </w:pPr>
+      <w:rPr>
+        <w:rFonts w:hint="default"/>
+      </w:rPr>
+    </w:lvl>
+    <w:lvl w:ilvl="1" w:tplc="041F0019" w:tentative="1">
+      <w:start w:val="1"/>
+      <w:numFmt w:val="lowerLetter"/>
+      <w:lvlText w:val="%2."/>
+      <w:lvlJc w:val="left"/>
+      <w:pPr>
+        <w:ind w:left="2520" w:hanging="360"/>
+      </w:pPr>
+    </w:lvl>
+    <w:lvl w:ilvl="2" w:tplc="041F001B" w:tentative="1">
+      <w:start w:val="1"/>
+      <w:numFmt w:val="lowerRoman"/>
+      <w:lvlText w:val="%3."/>
+      <w:lvlJc w:val="right"/>
+      <w:pPr>
+        <w:ind w:left="3240" w:hanging="180"/>
+      </w:pPr>
+    </w:lvl>
+    <w:lvl w:ilvl="3" w:tplc="041F000F" w:tentative="1">
+      <w:start w:val="1"/>
+      <w:numFmt w:val="decimal"/>
+      <w:lvlText w:val="%4."/>
+      <w:lvlJc w:val="left"/>
+      <w:pPr>
+        <w:ind w:left="3960" w:hanging="360"/>
+      </w:pPr>
+    </w:lvl>
+    <w:lvl w:ilvl="4" w:tplc="041F0019" w:tentative="1">
+      <w:start w:val="1"/>
+      <w:numFmt w:val="lowerLetter"/>
+      <w:lvlText w:val="%5."/>
+      <w:lvlJc w:val="left"/>
+      <w:pPr>
+        <w:ind w:left="4680" w:hanging="360"/>
+      </w:pPr>
+    </w:lvl>
+    <w:lvl w:ilvl="5" w:tplc="041F001B" w:tentative="1">
+      <w:start w:val="1"/>
+      <w:numFmt w:val="lowerRoman"/>
+      <w:lvlText w:val="%6."/>
+      <w:lvlJc w:val="right"/>
+      <w:pPr>
+        <w:ind w:left="5400" w:hanging="180"/>
+      </w:pPr>
+    </w:lvl>
+    <w:lvl w:ilvl="6" w:tplc="041F000F" w:tentative="1">
+      <w:start w:val="1"/>
+      <w:numFmt w:val="decimal"/>
+      <w:lvlText w:val="%7."/>
+      <w:lvlJc w:val="left"/>
+      <w:pPr>
+        <w:ind w:left="6120" w:hanging="360"/>
+      </w:pPr>
+    </w:lvl>
+    <w:lvl w:ilvl="7" w:tplc="041F0019" w:tentative="1">
+      <w:start w:val="1"/>
+      <w:numFmt w:val="lowerLetter"/>
+      <w:lvlText w:val="%8."/>
+      <w:lvlJc w:val="left"/>
+      <w:pPr>
+        <w:ind w:left="6840" w:hanging="360"/>
+      </w:pPr>
+    </w:lvl>
+    <w:lvl w:ilvl="8" w:tplc="041F001B" w:tentative="1">
+      <w:start w:val="1"/>
+      <w:numFmt w:val="lowerRoman"/>
+      <w:lvlText w:val="%9."/>
+      <w:lvlJc w:val="right"/>
+      <w:pPr>
+        <w:ind w:left="7560" w:hanging="180"/>
+      </w:pPr>
+    </w:lvl>
+  </w:abstractNum>
+  <w:abstractNum w:abstractNumId="2" w15:restartNumberingAfterBreak="0">
+    <w:nsid w:val="56B05465"/>
+    <w:multiLevelType w:val="hybridMultilevel"/>
+    <w:tmpl w:val="C58E8516"/>
+    <w:lvl w:ilvl="0" w:tplc="041F0001">
+      <w:start w:val="1"/>
+      <w:numFmt w:val="bullet"/>
+      <w:lvlText w:val=""/>
+      <w:lvlJc w:val="left"/>
+      <w:pPr>
+        <w:ind w:left="720" w:hanging="360"/>
+      </w:pPr>
+      <w:rPr>
+        <w:rFonts w:ascii="Symbol" w:hAnsi="Symbol" w:hint="default"/>
+      </w:rPr>
+    </w:lvl>
+    <w:lvl w:ilvl="1" w:tplc="041F0003" w:tentative="1">
+      <w:start w:val="1"/>
+      <w:numFmt w:val="bullet"/>
+      <w:lvlText w:val="o"/>
+      <w:lvlJc w:val="left"/>
+      <w:pPr>
+        <w:ind w:left="1440" w:hanging="360"/>
+      </w:pPr>
+      <w:rPr>
+        <w:rFonts w:ascii="Courier New" w:hAnsi="Courier New" w:cs="Courier New" w:hint="default"/>
+      </w:rPr>
+    </w:lvl>
+    <w:lvl w:ilvl="2" w:tplc="041F0005" w:tentative="1">
+      <w:start w:val="1"/>
+      <w:numFmt w:val="bullet"/>
+      <w:lvlText w:val=""/>
+      <w:lvlJc w:val="left"/>
+      <w:pPr>
+        <w:ind w:left="2160" w:hanging="360"/>
+      </w:pPr>
+      <w:rPr>
+        <w:rFonts w:ascii="Wingdings" w:hAnsi="Wingdings" w:hint="default"/>
+      </w:rPr>
+    </w:lvl>
+    <w:lvl w:ilvl="3" w:tplc="041F0001" w:tentative="1">
+      <w:start w:val="1"/>
+      <w:numFmt w:val="bullet"/>
+      <w:lvlText w:val=""/>
+      <w:lvlJc w:val="left"/>
+      <w:pPr>
+        <w:ind w:left="2880" w:hanging="360"/>
+      </w:pPr>
+      <w:rPr>
+        <w:rFonts w:ascii="Symbol" w:hAnsi="Symbol" w:hint="default"/>
+      </w:rPr>
+    </w:lvl>
+    <w:lvl w:ilvl="4" w:tplc="041F0003" w:tentative="1">
+      <w:start w:val="1"/>
+      <w:numFmt w:val="bullet"/>
+      <w:lvlText w:val="o"/>
+      <w:lvlJc w:val="left"/>
+      <w:pPr>
+        <w:ind w:left="3600" w:hanging="360"/>
+      </w:pPr>
+      <w:rPr>
+        <w:rFonts w:ascii="Courier New" w:hAnsi="Courier New" w:cs="Courier New" w:hint="default"/>
+      </w:rPr>
+    </w:lvl>
+    <w:lvl w:ilvl="5" w:tplc="041F0005" w:tentative="1">
+      <w:start w:val="1"/>
+      <w:numFmt w:val="bullet"/>
+      <w:lvlText w:val=""/>
+      <w:lvlJc w:val="left"/>
+      <w:pPr>
+        <w:ind w:left="4320" w:hanging="360"/>
+      </w:pPr>
+      <w:rPr>
+        <w:rFonts w:ascii="Wingdings" w:hAnsi="Wingdings" w:hint="default"/>
+      </w:rPr>
+    </w:lvl>
+    <w:lvl w:ilvl="6" w:tplc="041F0001" w:tentative="1">
+      <w:start w:val="1"/>
+      <w:numFmt w:val="bullet"/>
+      <w:lvlText w:val=""/>
+      <w:lvlJc w:val="left"/>
+      <w:pPr>
+        <w:ind w:left="5040" w:hanging="360"/>
+      </w:pPr>
+      <w:rPr>
+        <w:rFonts w:ascii="Symbol" w:hAnsi="Symbol" w:hint="default"/>
+      </w:rPr>
+    </w:lvl>
+    <w:lvl w:ilvl="7" w:tplc="041F0003" w:tentative="1">
+      <w:start w:val="1"/>
+      <w:numFmt w:val="bullet"/>
+      <w:lvlText w:val="o"/>
+      <w:lvlJc w:val="left"/>
+      <w:pPr>
+        <w:ind w:left="5760" w:hanging="360"/>
+      </w:pPr>
+      <w:rPr>
+        <w:rFonts w:ascii="Courier New" w:hAnsi="Courier New" w:cs="Courier New" w:hint="default"/>
+      </w:rPr>
+    </w:lvl>
+    <w:lvl w:ilvl="8" w:tplc="041F0005" w:tentative="1">
+      <w:start w:val="1"/>
+      <w:numFmt w:val="bullet"/>
+      <w:lvlText w:val=""/>
+      <w:lvlJc w:val="left"/>
+      <w:pPr>
+        <w:ind w:left="6480" w:hanging="360"/>
+      </w:pPr>
+      <w:rPr>
+        <w:rFonts w:ascii="Wingdings" w:hAnsi="Wingdings" w:hint="default"/>
+      </w:rPr>
+    </w:lvl>
+  </w:abstractNum>
+  <w:abstractNum w:abstractNumId="3" w15:restartNumberingAfterBreak="0">
+    <w:nsid w:val="6DD00BB5"/>
+    <w:multiLevelType w:val="hybridMultilevel"/>
+    <w:tmpl w:val="59AA5E9C"/>
+    <w:lvl w:ilvl="0" w:tplc="A21469C0">
+      <w:start w:val="1"/>
+      <w:numFmt w:val="upperRoman"/>
+      <w:lvlText w:val="%1."/>
+      <w:lvlJc w:val="left"/>
+      <w:pPr>
+        <w:ind w:left="1440" w:hanging="1080"/>
+      </w:pPr>
+      <w:rPr>
+        <w:rFonts w:hint="default"/>
+      </w:rPr>
+    </w:lvl>
+    <w:lvl w:ilvl="1" w:tplc="041F0019" w:tentative="1">
+      <w:start w:val="1"/>
+      <w:numFmt w:val="lowerLetter"/>
+      <w:lvlText w:val="%2."/>
+      <w:lvlJc w:val="left"/>
+      <w:pPr>
+        <w:ind w:left="1440" w:hanging="360"/>
+      </w:pPr>
+    </w:lvl>
+    <w:lvl w:ilvl="2" w:tplc="041F001B" w:tentative="1">
+      <w:start w:val="1"/>
+      <w:numFmt w:val="lowerRoman"/>
+      <w:lvlText w:val="%3."/>
+      <w:lvlJc w:val="right"/>
+      <w:pPr>
+        <w:ind w:left="2160" w:hanging="180"/>
+      </w:pPr>
+    </w:lvl>
+    <w:lvl w:ilvl="3" w:tplc="041F000F" w:tentative="1">
+      <w:start w:val="1"/>
+      <w:numFmt w:val="decimal"/>
+      <w:lvlText w:val="%4."/>
+      <w:lvlJc w:val="left"/>
+      <w:pPr>
+        <w:ind w:left="2880" w:hanging="360"/>
+      </w:pPr>
+    </w:lvl>
+    <w:lvl w:ilvl="4" w:tplc="041F0019" w:tentative="1">
+      <w:start w:val="1"/>
+      <w:numFmt w:val="lowerLetter"/>
+      <w:lvlText w:val="%5."/>
+      <w:lvlJc w:val="left"/>
+      <w:pPr>
+        <w:ind w:left="3600" w:hanging="360"/>
+      </w:pPr>
+    </w:lvl>
+    <w:lvl w:ilvl="5" w:tplc="041F001B" w:tentative="1">
+      <w:start w:val="1"/>
+      <w:numFmt w:val="lowerRoman"/>
+      <w:lvlText w:val="%6."/>
+      <w:lvlJc w:val="right"/>
+      <w:pPr>
+        <w:ind w:left="4320" w:hanging="180"/>
+      </w:pPr>
+    </w:lvl>
+    <w:lvl w:ilvl="6" w:tplc="041F000F" w:tentative="1">
+      <w:start w:val="1"/>
+      <w:numFmt w:val="decimal"/>
+      <w:lvlText w:val="%7."/>
+      <w:lvlJc w:val="left"/>
+      <w:pPr>
+        <w:ind w:left="5040" w:hanging="360"/>
+      </w:pPr>
+    </w:lvl>
+    <w:lvl w:ilvl="7" w:tplc="041F0019" w:tentative="1">
+      <w:start w:val="1"/>
+      <w:numFmt w:val="lowerLetter"/>
+      <w:lvlText w:val="%8."/>
+      <w:lvlJc w:val="left"/>
+      <w:pPr>
+        <w:ind w:left="5760" w:hanging="360"/>
+      </w:pPr>
+    </w:lvl>
+    <w:lvl w:ilvl="8" w:tplc="041F001B" w:tentative="1">
+      <w:start w:val="1"/>
+      <w:numFmt w:val="lowerRoman"/>
+      <w:lvlText w:val="%9."/>
+      <w:lvlJc w:val="right"/>
+      <w:pPr>
+        <w:ind w:left="6480" w:hanging="180"/>
+      </w:pPr>
+    </w:lvl>
+  </w:abstractNum>
+  <w:num w:numId="1">
+    <w:abstractNumId w:val="3"/>
+  </w:num>
+  <w:num w:numId="2">
+    <w:abstractNumId w:val="1"/>
+  </w:num>
+  <w:num w:numId="3">
+    <w:abstractNumId w:val="0"/>
+  </w:num>
+  <w:num w:numId="4">
+    <w:abstractNumId w:val="2"/>
+  </w:num>
+</w:numbering>
 </file>
 
 <file path=word/styles.xml><?xml version="1.0" encoding="utf-8"?>
@@ -683,6 +1486,17 @@
     <w:semiHidden/>
     <w:unhideWhenUsed/>
   </w:style>
+  <w:style w:type="paragraph" w:styleId="ListeParagraf">
+    <w:name w:val="List Paragraph"/>
+    <w:basedOn w:val="Normal"/>
+    <w:uiPriority w:val="34"/>
+    <w:qFormat/>
+    <w:rsid w:val="00E51F9C"/>
+    <w:pPr>
+      <w:ind w:left="720"/>
+      <w:contextualSpacing/>
+    </w:pPr>
+  </w:style>
 </w:styles>
 </file>
 
@@ -979,4 +1793,16 @@
     </a:ext>
   </a:extLst>
 </a:theme>
+</file>
+
+<file path=customXml/item1.xml><?xml version="1.0" encoding="utf-8"?>
+<b:Sources xmlns:b="http://schemas.openxmlformats.org/officeDocument/2006/bibliography" xmlns="http://schemas.openxmlformats.org/officeDocument/2006/bibliography" SelectedStyle="\APASixthEditionOfficeOnline.xsl" StyleName="APA" Version="6"/>
+</file>
+
+<file path=customXml/itemProps1.xml><?xml version="1.0" encoding="utf-8"?>
+<ds:datastoreItem xmlns:ds="http://schemas.openxmlformats.org/officeDocument/2006/customXml" ds:itemID="{0FB10C17-8918-4C87-B8BB-26D8AADD309E}">
+  <ds:schemaRefs>
+    <ds:schemaRef ds:uri="http://schemas.openxmlformats.org/officeDocument/2006/bibliography"/>
+  </ds:schemaRefs>
+</ds:datastoreItem>
 </file>
</xml_diff>